<commit_message>
Minor tweaks and updates based on review
</commit_message>
<xml_diff>
--- a/documents/DRAFT-cybox-v2.1.1-wd01-part41-network-socket.docx
+++ b/documents/DRAFT-cybox-v2.1.1-wd01-part41-network-socket.docx
@@ -1,6 +1,6 @@
 
 <file path=word/document.xml><?xml version="1.0" encoding="utf-8"?>
-<w:document xmlns:wpc="http://schemas.microsoft.com/office/word/2010/wordprocessingCanvas" xmlns:cx="http://schemas.microsoft.com/office/drawing/2014/chartex" xmlns:cx1="http://schemas.microsoft.com/office/drawing/2015/9/8/chartex" xmlns:mc="http://schemas.openxmlformats.org/markup-compatibility/2006" xmlns:o="urn:schemas-microsoft-com:office:office" xmlns:r="http://schemas.openxmlformats.org/officeDocument/2006/relationships" xmlns:m="http://schemas.openxmlformats.org/officeDocument/2006/math" xmlns:v="urn:schemas-microsoft-com:vml" xmlns:wp14="http://schemas.microsoft.com/office/word/2010/wordprocessingDrawing" xmlns:wp="http://schemas.openxmlformats.org/drawingml/2006/wordprocessingDrawing" xmlns:w10="urn:schemas-microsoft-com:office:word" xmlns:w="http://schemas.openxmlformats.org/wordprocessingml/2006/main" xmlns:w14="http://schemas.microsoft.com/office/word/2010/wordml" xmlns:w15="http://schemas.microsoft.com/office/word/2012/wordml" xmlns:w16se="http://schemas.microsoft.com/office/word/2015/wordml/symex" xmlns:wpg="http://schemas.microsoft.com/office/word/2010/wordprocessingGroup" xmlns:wpi="http://schemas.microsoft.com/office/word/2010/wordprocessingInk" xmlns:wne="http://schemas.microsoft.com/office/word/2006/wordml" xmlns:wps="http://schemas.microsoft.com/office/word/2010/wordprocessingShape" mc:Ignorable="w14 w15 w16se wp14">
+<w:document xmlns:wpc="http://schemas.microsoft.com/office/word/2010/wordprocessingCanvas" xmlns:mo="http://schemas.microsoft.com/office/mac/office/2008/main" xmlns:mc="http://schemas.openxmlformats.org/markup-compatibility/2006" xmlns:mv="urn:schemas-microsoft-com:mac:vml" xmlns:o="urn:schemas-microsoft-com:office:office" xmlns:r="http://schemas.openxmlformats.org/officeDocument/2006/relationships" xmlns:m="http://schemas.openxmlformats.org/officeDocument/2006/math" xmlns:v="urn:schemas-microsoft-com:vml" xmlns:wp14="http://schemas.microsoft.com/office/word/2010/wordprocessingDrawing" xmlns:wp="http://schemas.openxmlformats.org/drawingml/2006/wordprocessingDrawing" xmlns:w10="urn:schemas-microsoft-com:office:word" xmlns:w="http://schemas.openxmlformats.org/wordprocessingml/2006/main" xmlns:w14="http://schemas.microsoft.com/office/word/2010/wordml" xmlns:w15="http://schemas.microsoft.com/office/word/2012/wordml" xmlns:wpg="http://schemas.microsoft.com/office/word/2010/wordprocessingGroup" xmlns:wpi="http://schemas.microsoft.com/office/word/2010/wordprocessingInk" xmlns:wne="http://schemas.microsoft.com/office/word/2006/wordml" xmlns:wps="http://schemas.microsoft.com/office/word/2010/wordprocessingShape" mc:Ignorable="w14 w15 wp14">
   <w:background w:color="FFFFFF"/>
   <w:body>
     <w:p>
@@ -11,6 +11,8 @@
           <w:szCs w:val="28"/>
         </w:rPr>
       </w:pPr>
+      <w:bookmarkStart w:id="0" w:name="_GoBack"/>
+      <w:bookmarkEnd w:id="0"/>
       <w:r>
         <w:rPr>
           <w:sz w:val="28"/>
@@ -58,7 +60,7 @@
           <w:szCs w:val="24"/>
         </w:rPr>
       </w:pPr>
-      <w:bookmarkStart w:id="0" w:name="_Toc85472892"/>
+      <w:bookmarkStart w:id="1" w:name="_Toc85472892"/>
       <w:r>
         <w:rPr>
           <w:sz w:val="24"/>
@@ -280,11 +282,11 @@
       <w:pPr>
         <w:pStyle w:val="Titlepageinfo"/>
       </w:pPr>
-      <w:bookmarkStart w:id="1" w:name="AdditionalArtifacts"/>
+      <w:bookmarkStart w:id="2" w:name="AdditionalArtifacts"/>
       <w:r>
         <w:t>Additional artifacts:</w:t>
       </w:r>
-      <w:bookmarkEnd w:id="1"/>
+      <w:bookmarkEnd w:id="2"/>
     </w:p>
     <w:p>
       <w:pPr>
@@ -315,7 +317,6 @@
           <w:tab w:val="left" w:pos="720"/>
         </w:tabs>
       </w:pPr>
-      <w:bookmarkStart w:id="2" w:name="_GoBack"/>
       <w:r>
         <w:rPr>
           <w:i/>
@@ -494,7 +495,6 @@
         <w:t>. [URI]</w:t>
       </w:r>
     </w:p>
-    <w:bookmarkEnd w:id="2"/>
     <w:p>
       <w:pPr>
         <w:pStyle w:val="RelatedWork"/>
@@ -8207,7 +8207,7 @@
       </w:pPr>
       <w:bookmarkStart w:id="5" w:name="_Toc424631595"/>
       <w:bookmarkStart w:id="6" w:name="_Toc438552136"/>
-      <w:bookmarkEnd w:id="0"/>
+      <w:bookmarkEnd w:id="1"/>
       <w:r>
         <w:lastRenderedPageBreak/>
         <w:t>Introduction</w:t>
@@ -9054,13 +9054,23 @@
         </w:rPr>
         <w:t xml:space="preserve">, </w:t>
       </w:r>
+      <w:proofErr w:type="gramStart"/>
       <w:r>
         <w:rPr>
           <w:rFonts w:ascii="Courier New" w:hAnsi="Courier New" w:cs="Courier New"/>
           <w:sz w:val="20"/>
           <w:szCs w:val="20"/>
         </w:rPr>
-        <w:t xml:space="preserve">cyboxCommon:BaseObjectPropertyType </w:t>
+        <w:t>cyboxCommon:BaseObjectPropertyType</w:t>
+      </w:r>
+      <w:proofErr w:type="gramEnd"/>
+      <w:r>
+        <w:rPr>
+          <w:rFonts w:ascii="Courier New" w:hAnsi="Courier New" w:cs="Courier New"/>
+          <w:sz w:val="20"/>
+          <w:szCs w:val="20"/>
+        </w:rPr>
+        <w:t xml:space="preserve"> </w:t>
       </w:r>
     </w:p>
     <w:p>
@@ -9195,6 +9205,7 @@
         </w:rPr>
         <w:t>Example</w:t>
       </w:r>
+      <w:proofErr w:type="gramStart"/>
       <w:r>
         <w:t xml:space="preserve">: </w:t>
       </w:r>
@@ -9202,7 +9213,14 @@
         <w:rPr>
           <w:i/>
         </w:rPr>
-        <w:t xml:space="preserve"> ‘HashNameVocab-1.0,’ high, medium, low</w:t>
+        <w:t xml:space="preserve"> ‘</w:t>
+      </w:r>
+      <w:proofErr w:type="gramEnd"/>
+      <w:r>
+        <w:rPr>
+          <w:i/>
+        </w:rPr>
+        <w:t>HashNameVocab-1.0,’ high, medium, low</w:t>
       </w:r>
     </w:p>
     <w:p>
@@ -9729,10 +9747,10 @@
                   <v:path o:extrusionok="f" gradientshapeok="t" o:connecttype="rect"/>
                   <o:lock v:ext="edit" aspectratio="t"/>
                 </v:shapetype>
-                <v:shape id="_x0000_i1025" type="#_x0000_t75" style="width:24pt;height:21pt" o:ole="">
+                <v:shape id="_x0000_i1025" type="#_x0000_t75" style="width:24.3pt;height:20.95pt" o:ole="">
                   <v:imagedata r:id="rId26" o:title=""/>
                 </v:shape>
-                <o:OLEObject Type="Embed" ProgID="PBrush" ShapeID="_x0000_i1025" DrawAspect="Content" ObjectID="_1523092780" r:id="rId27"/>
+                <o:OLEObject Type="Embed" ProgID="PBrush" ShapeID="_x0000_i1025" DrawAspect="Content" ObjectID="_1523258242" r:id="rId27"/>
               </w:object>
             </w:r>
           </w:p>
@@ -9888,7 +9906,7 @@
                 <v:shape id="_x0000_i1026" type="#_x0000_t75" style="width:14.25pt;height:14.25pt" o:ole="">
                   <v:imagedata r:id="rId29" o:title=""/>
                 </v:shape>
-                <o:OLEObject Type="Embed" ProgID="PBrush" ShapeID="_x0000_i1026" DrawAspect="Content" ObjectID="_1523092781" r:id="rId30"/>
+                <o:OLEObject Type="Embed" ProgID="PBrush" ShapeID="_x0000_i1026" DrawAspect="Content" ObjectID="_1523258243" r:id="rId30"/>
               </w:object>
             </w:r>
           </w:p>
@@ -9948,7 +9966,7 @@
                 <v:shape id="_x0000_i1027" type="#_x0000_t75" style="width:14.25pt;height:14.25pt" o:ole="">
                   <v:imagedata r:id="rId31" o:title=""/>
                 </v:shape>
-                <o:OLEObject Type="Embed" ProgID="PBrush" ShapeID="_x0000_i1027" DrawAspect="Content" ObjectID="_1523092782" r:id="rId32"/>
+                <o:OLEObject Type="Embed" ProgID="PBrush" ShapeID="_x0000_i1027" DrawAspect="Content" ObjectID="_1523258244" r:id="rId32"/>
               </w:object>
             </w:r>
           </w:p>
@@ -10065,9 +10083,9 @@
                     </wp:anchor>
                   </w:drawing>
                 </mc:Choice>
-                <mc:Fallback>
+                <mc:Fallback xmlns:cx="http://schemas.microsoft.com/office/drawing/2014/chartex" xmlns:cx1="http://schemas.microsoft.com/office/drawing/2015/9/8/chartex" xmlns:w16se="http://schemas.microsoft.com/office/word/2015/wordml/symex">
                   <w:pict>
-                    <v:shapetype w14:anchorId="448D60A3" id="_x0000_t32" coordsize="21600,21600" o:spt="32" o:oned="t" path="m,l21600,21600e" filled="f">
+                    <v:shapetype w14:anchorId="7FCC5B46" id="_x0000_t32" coordsize="21600,21600" o:spt="32" o:oned="t" path="m,l21600,21600e" filled="f">
                       <v:path arrowok="t" fillok="f" o:connecttype="none"/>
                       <o:lock v:ext="edit" shapetype="t"/>
                     </v:shapetype>
@@ -10131,10 +10149,10 @@
                 <w:color w:val="000000" w:themeColor="text1"/>
               </w:rPr>
               <w:object w:dxaOrig="1140" w:dyaOrig="780" w14:anchorId="788C8A04">
-                <v:shape id="_x0000_i1028" type="#_x0000_t75" style="width:57.75pt;height:35.25pt" o:ole="">
+                <v:shape id="_x0000_i1028" type="#_x0000_t75" style="width:57.75pt;height:35.15pt" o:ole="">
                   <v:imagedata r:id="rId33" o:title=""/>
                 </v:shape>
-                <o:OLEObject Type="Embed" ProgID="PBrush" ShapeID="_x0000_i1028" DrawAspect="Content" ObjectID="_1523092783" r:id="rId34"/>
+                <o:OLEObject Type="Embed" ProgID="PBrush" ShapeID="_x0000_i1028" DrawAspect="Content" ObjectID="_1523258245" r:id="rId34"/>
               </w:object>
             </w:r>
           </w:p>
@@ -14094,7 +14112,16 @@
               <w:t xml:space="preserve"> property is the c</w:t>
             </w:r>
             <w:r>
-              <w:t>omplement of SO_LINGER.</w:t>
+              <w:t xml:space="preserve">omplement of </w:t>
+            </w:r>
+            <w:r>
+              <w:rPr>
+                <w:rFonts w:ascii="Courier New" w:hAnsi="Courier New" w:cs="Courier New"/>
+              </w:rPr>
+              <w:t>SO_LINGER</w:t>
+            </w:r>
+            <w:r>
+              <w:t>.</w:t>
             </w:r>
           </w:p>
         </w:tc>
@@ -19374,7 +19401,7 @@
 </file>
 
 <file path=word/comments.xml><?xml version="1.0" encoding="utf-8"?>
-<w:comments xmlns:wpc="http://schemas.microsoft.com/office/word/2010/wordprocessingCanvas" xmlns:cx="http://schemas.microsoft.com/office/drawing/2014/chartex" xmlns:cx1="http://schemas.microsoft.com/office/drawing/2015/9/8/chartex" xmlns:mc="http://schemas.openxmlformats.org/markup-compatibility/2006" xmlns:o="urn:schemas-microsoft-com:office:office" xmlns:r="http://schemas.openxmlformats.org/officeDocument/2006/relationships" xmlns:m="http://schemas.openxmlformats.org/officeDocument/2006/math" xmlns:v="urn:schemas-microsoft-com:vml" xmlns:wp14="http://schemas.microsoft.com/office/word/2010/wordprocessingDrawing" xmlns:wp="http://schemas.openxmlformats.org/drawingml/2006/wordprocessingDrawing" xmlns:w10="urn:schemas-microsoft-com:office:word" xmlns:w="http://schemas.openxmlformats.org/wordprocessingml/2006/main" xmlns:w14="http://schemas.microsoft.com/office/word/2010/wordml" xmlns:w15="http://schemas.microsoft.com/office/word/2012/wordml" xmlns:w16se="http://schemas.microsoft.com/office/word/2015/wordml/symex" xmlns:wpg="http://schemas.microsoft.com/office/word/2010/wordprocessingGroup" xmlns:wpi="http://schemas.microsoft.com/office/word/2010/wordprocessingInk" xmlns:wne="http://schemas.microsoft.com/office/word/2006/wordml" xmlns:wps="http://schemas.microsoft.com/office/word/2010/wordprocessingShape" mc:Ignorable="w14 w15 w16se wp14">
+<w:comments xmlns:wpc="http://schemas.microsoft.com/office/word/2010/wordprocessingCanvas" xmlns:mo="http://schemas.microsoft.com/office/mac/office/2008/main" xmlns:mc="http://schemas.openxmlformats.org/markup-compatibility/2006" xmlns:mv="urn:schemas-microsoft-com:mac:vml" xmlns:o="urn:schemas-microsoft-com:office:office" xmlns:r="http://schemas.openxmlformats.org/officeDocument/2006/relationships" xmlns:m="http://schemas.openxmlformats.org/officeDocument/2006/math" xmlns:v="urn:schemas-microsoft-com:vml" xmlns:wp14="http://schemas.microsoft.com/office/word/2010/wordprocessingDrawing" xmlns:wp="http://schemas.openxmlformats.org/drawingml/2006/wordprocessingDrawing" xmlns:w10="urn:schemas-microsoft-com:office:word" xmlns:w="http://schemas.openxmlformats.org/wordprocessingml/2006/main" xmlns:w14="http://schemas.microsoft.com/office/word/2010/wordml" xmlns:w15="http://schemas.microsoft.com/office/word/2012/wordml" xmlns:wpg="http://schemas.microsoft.com/office/word/2010/wordprocessingGroup" xmlns:wpi="http://schemas.microsoft.com/office/word/2010/wordprocessingInk" xmlns:wne="http://schemas.microsoft.com/office/word/2006/wordml" xmlns:wps="http://schemas.microsoft.com/office/word/2010/wordprocessingShape" mc:Ignorable="w14 w15 wp14">
   <w:comment w:id="4" w:author="Rothenberg, David B." w:date="2015-11-19T17:56:00Z" w:initials="RDB">
     <w:p>
       <w:pPr>
@@ -19395,13 +19422,13 @@
 </file>
 
 <file path=word/commentsExtended.xml><?xml version="1.0" encoding="utf-8"?>
-<w15:commentsEx xmlns:wpc="http://schemas.microsoft.com/office/word/2010/wordprocessingCanvas" xmlns:cx="http://schemas.microsoft.com/office/drawing/2014/chartex" xmlns:cx1="http://schemas.microsoft.com/office/drawing/2015/9/8/chartex" xmlns:mc="http://schemas.openxmlformats.org/markup-compatibility/2006" xmlns:o="urn:schemas-microsoft-com:office:office" xmlns:r="http://schemas.openxmlformats.org/officeDocument/2006/relationships" xmlns:m="http://schemas.openxmlformats.org/officeDocument/2006/math" xmlns:v="urn:schemas-microsoft-com:vml" xmlns:wp14="http://schemas.microsoft.com/office/word/2010/wordprocessingDrawing" xmlns:wp="http://schemas.openxmlformats.org/drawingml/2006/wordprocessingDrawing" xmlns:w10="urn:schemas-microsoft-com:office:word" xmlns:w="http://schemas.openxmlformats.org/wordprocessingml/2006/main" xmlns:w14="http://schemas.microsoft.com/office/word/2010/wordml" xmlns:w15="http://schemas.microsoft.com/office/word/2012/wordml" xmlns:w16se="http://schemas.microsoft.com/office/word/2015/wordml/symex" xmlns:wpg="http://schemas.microsoft.com/office/word/2010/wordprocessingGroup" xmlns:wpi="http://schemas.microsoft.com/office/word/2010/wordprocessingInk" xmlns:wne="http://schemas.microsoft.com/office/word/2006/wordml" xmlns:wps="http://schemas.microsoft.com/office/word/2010/wordprocessingShape" mc:Ignorable="w14 w15 w16se wp14">
+<w15:commentsEx xmlns:wpc="http://schemas.microsoft.com/office/word/2010/wordprocessingCanvas" xmlns:mo="http://schemas.microsoft.com/office/mac/office/2008/main" xmlns:mc="http://schemas.openxmlformats.org/markup-compatibility/2006" xmlns:mv="urn:schemas-microsoft-com:mac:vml" xmlns:o="urn:schemas-microsoft-com:office:office" xmlns:r="http://schemas.openxmlformats.org/officeDocument/2006/relationships" xmlns:m="http://schemas.openxmlformats.org/officeDocument/2006/math" xmlns:v="urn:schemas-microsoft-com:vml" xmlns:wp14="http://schemas.microsoft.com/office/word/2010/wordprocessingDrawing" xmlns:wp="http://schemas.openxmlformats.org/drawingml/2006/wordprocessingDrawing" xmlns:w10="urn:schemas-microsoft-com:office:word" xmlns:w="http://schemas.openxmlformats.org/wordprocessingml/2006/main" xmlns:w14="http://schemas.microsoft.com/office/word/2010/wordml" xmlns:w15="http://schemas.microsoft.com/office/word/2012/wordml" xmlns:wpg="http://schemas.microsoft.com/office/word/2010/wordprocessingGroup" xmlns:wpi="http://schemas.microsoft.com/office/word/2010/wordprocessingInk" xmlns:wne="http://schemas.microsoft.com/office/word/2006/wordml" xmlns:wps="http://schemas.microsoft.com/office/word/2010/wordprocessingShape" mc:Ignorable="w14 w15 wp14">
   <w15:commentEx w15:paraId="408A518B" w15:done="0"/>
 </w15:commentsEx>
 </file>
 
 <file path=word/endnotes.xml><?xml version="1.0" encoding="utf-8"?>
-<w:endnotes xmlns:wpc="http://schemas.microsoft.com/office/word/2010/wordprocessingCanvas" xmlns:cx="http://schemas.microsoft.com/office/drawing/2014/chartex" xmlns:cx1="http://schemas.microsoft.com/office/drawing/2015/9/8/chartex" xmlns:mc="http://schemas.openxmlformats.org/markup-compatibility/2006" xmlns:o="urn:schemas-microsoft-com:office:office" xmlns:r="http://schemas.openxmlformats.org/officeDocument/2006/relationships" xmlns:m="http://schemas.openxmlformats.org/officeDocument/2006/math" xmlns:v="urn:schemas-microsoft-com:vml" xmlns:wp14="http://schemas.microsoft.com/office/word/2010/wordprocessingDrawing" xmlns:wp="http://schemas.openxmlformats.org/drawingml/2006/wordprocessingDrawing" xmlns:w10="urn:schemas-microsoft-com:office:word" xmlns:w="http://schemas.openxmlformats.org/wordprocessingml/2006/main" xmlns:w14="http://schemas.microsoft.com/office/word/2010/wordml" xmlns:w15="http://schemas.microsoft.com/office/word/2012/wordml" xmlns:w16se="http://schemas.microsoft.com/office/word/2015/wordml/symex" xmlns:wpg="http://schemas.microsoft.com/office/word/2010/wordprocessingGroup" xmlns:wpi="http://schemas.microsoft.com/office/word/2010/wordprocessingInk" xmlns:wne="http://schemas.microsoft.com/office/word/2006/wordml" xmlns:wps="http://schemas.microsoft.com/office/word/2010/wordprocessingShape" mc:Ignorable="w14 w15 w16se wp14">
+<w:endnotes xmlns:wpc="http://schemas.microsoft.com/office/word/2010/wordprocessingCanvas" xmlns:mo="http://schemas.microsoft.com/office/mac/office/2008/main" xmlns:mc="http://schemas.openxmlformats.org/markup-compatibility/2006" xmlns:mv="urn:schemas-microsoft-com:mac:vml" xmlns:o="urn:schemas-microsoft-com:office:office" xmlns:r="http://schemas.openxmlformats.org/officeDocument/2006/relationships" xmlns:m="http://schemas.openxmlformats.org/officeDocument/2006/math" xmlns:v="urn:schemas-microsoft-com:vml" xmlns:wp14="http://schemas.microsoft.com/office/word/2010/wordprocessingDrawing" xmlns:wp="http://schemas.openxmlformats.org/drawingml/2006/wordprocessingDrawing" xmlns:w10="urn:schemas-microsoft-com:office:word" xmlns:w="http://schemas.openxmlformats.org/wordprocessingml/2006/main" xmlns:w14="http://schemas.microsoft.com/office/word/2010/wordml" xmlns:w15="http://schemas.microsoft.com/office/word/2012/wordml" xmlns:wpg="http://schemas.microsoft.com/office/word/2010/wordprocessingGroup" xmlns:wpi="http://schemas.microsoft.com/office/word/2010/wordprocessingInk" xmlns:wne="http://schemas.microsoft.com/office/word/2006/wordml" xmlns:wps="http://schemas.microsoft.com/office/word/2010/wordprocessingShape" mc:Ignorable="w14 w15 wp14">
   <w:endnote w:type="separator" w:id="-1">
     <w:p>
       <w:r>
@@ -19420,7 +19447,7 @@
 </file>
 
 <file path=word/footer1.xml><?xml version="1.0" encoding="utf-8"?>
-<w:ftr xmlns:wpc="http://schemas.microsoft.com/office/word/2010/wordprocessingCanvas" xmlns:cx="http://schemas.microsoft.com/office/drawing/2014/chartex" xmlns:cx1="http://schemas.microsoft.com/office/drawing/2015/9/8/chartex" xmlns:mc="http://schemas.openxmlformats.org/markup-compatibility/2006" xmlns:o="urn:schemas-microsoft-com:office:office" xmlns:r="http://schemas.openxmlformats.org/officeDocument/2006/relationships" xmlns:m="http://schemas.openxmlformats.org/officeDocument/2006/math" xmlns:v="urn:schemas-microsoft-com:vml" xmlns:wp14="http://schemas.microsoft.com/office/word/2010/wordprocessingDrawing" xmlns:wp="http://schemas.openxmlformats.org/drawingml/2006/wordprocessingDrawing" xmlns:w10="urn:schemas-microsoft-com:office:word" xmlns:w="http://schemas.openxmlformats.org/wordprocessingml/2006/main" xmlns:w14="http://schemas.microsoft.com/office/word/2010/wordml" xmlns:w15="http://schemas.microsoft.com/office/word/2012/wordml" xmlns:w16se="http://schemas.microsoft.com/office/word/2015/wordml/symex" xmlns:wpg="http://schemas.microsoft.com/office/word/2010/wordprocessingGroup" xmlns:wpi="http://schemas.microsoft.com/office/word/2010/wordprocessingInk" xmlns:wne="http://schemas.microsoft.com/office/word/2006/wordml" xmlns:wps="http://schemas.microsoft.com/office/word/2010/wordprocessingShape" mc:Ignorable="w14 w15 w16se wp14">
+<w:ftr xmlns:wpc="http://schemas.microsoft.com/office/word/2010/wordprocessingCanvas" xmlns:mo="http://schemas.microsoft.com/office/mac/office/2008/main" xmlns:mc="http://schemas.openxmlformats.org/markup-compatibility/2006" xmlns:mv="urn:schemas-microsoft-com:mac:vml" xmlns:o="urn:schemas-microsoft-com:office:office" xmlns:r="http://schemas.openxmlformats.org/officeDocument/2006/relationships" xmlns:m="http://schemas.openxmlformats.org/officeDocument/2006/math" xmlns:v="urn:schemas-microsoft-com:vml" xmlns:wp14="http://schemas.microsoft.com/office/word/2010/wordprocessingDrawing" xmlns:wp="http://schemas.openxmlformats.org/drawingml/2006/wordprocessingDrawing" xmlns:w10="urn:schemas-microsoft-com:office:word" xmlns:w="http://schemas.openxmlformats.org/wordprocessingml/2006/main" xmlns:w14="http://schemas.microsoft.com/office/word/2010/wordml" xmlns:w15="http://schemas.microsoft.com/office/word/2012/wordml" xmlns:wpg="http://schemas.microsoft.com/office/word/2010/wordprocessingGroup" xmlns:wpi="http://schemas.microsoft.com/office/word/2010/wordprocessingInk" xmlns:wne="http://schemas.microsoft.com/office/word/2006/wordml" xmlns:wps="http://schemas.microsoft.com/office/word/2010/wordprocessingShape" mc:Ignorable="w14 w15 wp14">
   <w:p>
     <w:pPr>
       <w:pStyle w:val="Footer"/>
@@ -19594,7 +19621,7 @@
         <w:sz w:val="16"/>
         <w:szCs w:val="16"/>
       </w:rPr>
-      <w:t>10</w:t>
+      <w:t>1</w:t>
     </w:r>
     <w:r>
       <w:rPr>
@@ -19658,7 +19685,7 @@
 </file>
 
 <file path=word/footer2.xml><?xml version="1.0" encoding="utf-8"?>
-<w:ftr xmlns:wpc="http://schemas.microsoft.com/office/word/2010/wordprocessingCanvas" xmlns:cx="http://schemas.microsoft.com/office/drawing/2014/chartex" xmlns:cx1="http://schemas.microsoft.com/office/drawing/2015/9/8/chartex" xmlns:mc="http://schemas.openxmlformats.org/markup-compatibility/2006" xmlns:o="urn:schemas-microsoft-com:office:office" xmlns:r="http://schemas.openxmlformats.org/officeDocument/2006/relationships" xmlns:m="http://schemas.openxmlformats.org/officeDocument/2006/math" xmlns:v="urn:schemas-microsoft-com:vml" xmlns:wp14="http://schemas.microsoft.com/office/word/2010/wordprocessingDrawing" xmlns:wp="http://schemas.openxmlformats.org/drawingml/2006/wordprocessingDrawing" xmlns:w10="urn:schemas-microsoft-com:office:word" xmlns:w="http://schemas.openxmlformats.org/wordprocessingml/2006/main" xmlns:w14="http://schemas.microsoft.com/office/word/2010/wordml" xmlns:w15="http://schemas.microsoft.com/office/word/2012/wordml" xmlns:w16se="http://schemas.microsoft.com/office/word/2015/wordml/symex" xmlns:wpg="http://schemas.microsoft.com/office/word/2010/wordprocessingGroup" xmlns:wpi="http://schemas.microsoft.com/office/word/2010/wordprocessingInk" xmlns:wne="http://schemas.microsoft.com/office/word/2006/wordml" xmlns:wps="http://schemas.microsoft.com/office/word/2010/wordprocessingShape" mc:Ignorable="w14 w15 w16se wp14">
+<w:ftr xmlns:wpc="http://schemas.microsoft.com/office/word/2010/wordprocessingCanvas" xmlns:mo="http://schemas.microsoft.com/office/mac/office/2008/main" xmlns:mc="http://schemas.openxmlformats.org/markup-compatibility/2006" xmlns:mv="urn:schemas-microsoft-com:mac:vml" xmlns:o="urn:schemas-microsoft-com:office:office" xmlns:r="http://schemas.openxmlformats.org/officeDocument/2006/relationships" xmlns:m="http://schemas.openxmlformats.org/officeDocument/2006/math" xmlns:v="urn:schemas-microsoft-com:vml" xmlns:wp14="http://schemas.microsoft.com/office/word/2010/wordprocessingDrawing" xmlns:wp="http://schemas.openxmlformats.org/drawingml/2006/wordprocessingDrawing" xmlns:w10="urn:schemas-microsoft-com:office:word" xmlns:w="http://schemas.openxmlformats.org/wordprocessingml/2006/main" xmlns:w14="http://schemas.microsoft.com/office/word/2010/wordml" xmlns:w15="http://schemas.microsoft.com/office/word/2012/wordml" xmlns:wpg="http://schemas.microsoft.com/office/word/2010/wordprocessingGroup" xmlns:wpi="http://schemas.microsoft.com/office/word/2010/wordprocessingInk" xmlns:wne="http://schemas.microsoft.com/office/word/2006/wordml" xmlns:wps="http://schemas.microsoft.com/office/word/2010/wordprocessingShape" mc:Ignorable="w14 w15 wp14">
   <w:p>
     <w:pPr>
       <w:pStyle w:val="Footer"/>
@@ -19832,7 +19859,7 @@
         <w:sz w:val="16"/>
         <w:szCs w:val="16"/>
       </w:rPr>
-      <w:t>21</w:t>
+      <w:t>22</w:t>
     </w:r>
     <w:r>
       <w:rPr>
@@ -19896,7 +19923,7 @@
 </file>
 
 <file path=word/footnotes.xml><?xml version="1.0" encoding="utf-8"?>
-<w:footnotes xmlns:wpc="http://schemas.microsoft.com/office/word/2010/wordprocessingCanvas" xmlns:cx="http://schemas.microsoft.com/office/drawing/2014/chartex" xmlns:cx1="http://schemas.microsoft.com/office/drawing/2015/9/8/chartex" xmlns:mc="http://schemas.openxmlformats.org/markup-compatibility/2006" xmlns:o="urn:schemas-microsoft-com:office:office" xmlns:r="http://schemas.openxmlformats.org/officeDocument/2006/relationships" xmlns:m="http://schemas.openxmlformats.org/officeDocument/2006/math" xmlns:v="urn:schemas-microsoft-com:vml" xmlns:wp14="http://schemas.microsoft.com/office/word/2010/wordprocessingDrawing" xmlns:wp="http://schemas.openxmlformats.org/drawingml/2006/wordprocessingDrawing" xmlns:w10="urn:schemas-microsoft-com:office:word" xmlns:w="http://schemas.openxmlformats.org/wordprocessingml/2006/main" xmlns:w14="http://schemas.microsoft.com/office/word/2010/wordml" xmlns:w15="http://schemas.microsoft.com/office/word/2012/wordml" xmlns:w16se="http://schemas.microsoft.com/office/word/2015/wordml/symex" xmlns:wpg="http://schemas.microsoft.com/office/word/2010/wordprocessingGroup" xmlns:wpi="http://schemas.microsoft.com/office/word/2010/wordprocessingInk" xmlns:wne="http://schemas.microsoft.com/office/word/2006/wordml" xmlns:wps="http://schemas.microsoft.com/office/word/2010/wordprocessingShape" mc:Ignorable="w14 w15 w16se wp14">
+<w:footnotes xmlns:wpc="http://schemas.microsoft.com/office/word/2010/wordprocessingCanvas" xmlns:mo="http://schemas.microsoft.com/office/mac/office/2008/main" xmlns:mc="http://schemas.openxmlformats.org/markup-compatibility/2006" xmlns:mv="urn:schemas-microsoft-com:mac:vml" xmlns:o="urn:schemas-microsoft-com:office:office" xmlns:r="http://schemas.openxmlformats.org/officeDocument/2006/relationships" xmlns:m="http://schemas.openxmlformats.org/officeDocument/2006/math" xmlns:v="urn:schemas-microsoft-com:vml" xmlns:wp14="http://schemas.microsoft.com/office/word/2010/wordprocessingDrawing" xmlns:wp="http://schemas.openxmlformats.org/drawingml/2006/wordprocessingDrawing" xmlns:w10="urn:schemas-microsoft-com:office:word" xmlns:w="http://schemas.openxmlformats.org/wordprocessingml/2006/main" xmlns:w14="http://schemas.microsoft.com/office/word/2010/wordml" xmlns:w15="http://schemas.microsoft.com/office/word/2012/wordml" xmlns:wpg="http://schemas.microsoft.com/office/word/2010/wordprocessingGroup" xmlns:wpi="http://schemas.microsoft.com/office/word/2010/wordprocessingInk" xmlns:wne="http://schemas.microsoft.com/office/word/2006/wordml" xmlns:wps="http://schemas.microsoft.com/office/word/2010/wordprocessingShape" mc:Ignorable="w14 w15 wp14">
   <w:footnote w:type="separator" w:id="-1">
     <w:p>
       <w:pPr>
@@ -20149,8 +20176,8 @@
 </file>
 
 <file path=word/numbering.xml><?xml version="1.0" encoding="utf-8"?>
-<w:numbering xmlns:wpc="http://schemas.microsoft.com/office/word/2010/wordprocessingCanvas" xmlns:cx="http://schemas.microsoft.com/office/drawing/2014/chartex" xmlns:cx1="http://schemas.microsoft.com/office/drawing/2015/9/8/chartex" xmlns:mc="http://schemas.openxmlformats.org/markup-compatibility/2006" xmlns:o="urn:schemas-microsoft-com:office:office" xmlns:r="http://schemas.openxmlformats.org/officeDocument/2006/relationships" xmlns:m="http://schemas.openxmlformats.org/officeDocument/2006/math" xmlns:v="urn:schemas-microsoft-com:vml" xmlns:wp14="http://schemas.microsoft.com/office/word/2010/wordprocessingDrawing" xmlns:wp="http://schemas.openxmlformats.org/drawingml/2006/wordprocessingDrawing" xmlns:w10="urn:schemas-microsoft-com:office:word" xmlns:w="http://schemas.openxmlformats.org/wordprocessingml/2006/main" xmlns:w14="http://schemas.microsoft.com/office/word/2010/wordml" xmlns:w15="http://schemas.microsoft.com/office/word/2012/wordml" xmlns:w16se="http://schemas.microsoft.com/office/word/2015/wordml/symex" xmlns:wpg="http://schemas.microsoft.com/office/word/2010/wordprocessingGroup" xmlns:wpi="http://schemas.microsoft.com/office/word/2010/wordprocessingInk" xmlns:wne="http://schemas.microsoft.com/office/word/2006/wordml" xmlns:wps="http://schemas.microsoft.com/office/word/2010/wordprocessingShape" mc:Ignorable="w14 w15 w16se wp14">
-  <w:abstractNum w:abstractNumId="0" w15:restartNumberingAfterBreak="0">
+<w:numbering xmlns:wpc="http://schemas.microsoft.com/office/word/2010/wordprocessingCanvas" xmlns:mo="http://schemas.microsoft.com/office/mac/office/2008/main" xmlns:mc="http://schemas.openxmlformats.org/markup-compatibility/2006" xmlns:mv="urn:schemas-microsoft-com:mac:vml" xmlns:o="urn:schemas-microsoft-com:office:office" xmlns:r="http://schemas.openxmlformats.org/officeDocument/2006/relationships" xmlns:m="http://schemas.openxmlformats.org/officeDocument/2006/math" xmlns:v="urn:schemas-microsoft-com:vml" xmlns:wp14="http://schemas.microsoft.com/office/word/2010/wordprocessingDrawing" xmlns:wp="http://schemas.openxmlformats.org/drawingml/2006/wordprocessingDrawing" xmlns:w10="urn:schemas-microsoft-com:office:word" xmlns:w="http://schemas.openxmlformats.org/wordprocessingml/2006/main" xmlns:w14="http://schemas.microsoft.com/office/word/2010/wordml" xmlns:w15="http://schemas.microsoft.com/office/word/2012/wordml" xmlns:wpg="http://schemas.microsoft.com/office/word/2010/wordprocessingGroup" xmlns:wpi="http://schemas.microsoft.com/office/word/2010/wordprocessingInk" xmlns:wne="http://schemas.microsoft.com/office/word/2006/wordml" xmlns:wps="http://schemas.microsoft.com/office/word/2010/wordprocessingShape" mc:Ignorable="w14 w15 wp14">
+  <w:abstractNum w:abstractNumId="0">
     <w:nsid w:val="13F02302"/>
     <w:multiLevelType w:val="hybridMultilevel"/>
     <w:tmpl w:val="78AE2B54"/>
@@ -20263,7 +20290,7 @@
       </w:rPr>
     </w:lvl>
   </w:abstractNum>
-  <w:abstractNum w:abstractNumId="1" w15:restartNumberingAfterBreak="0">
+  <w:abstractNum w:abstractNumId="1">
     <w:nsid w:val="2D9603D4"/>
     <w:multiLevelType w:val="hybridMultilevel"/>
     <w:tmpl w:val="07C213DC"/>
@@ -20376,7 +20403,7 @@
       </w:rPr>
     </w:lvl>
   </w:abstractNum>
-  <w:abstractNum w:abstractNumId="2" w15:restartNumberingAfterBreak="0">
+  <w:abstractNum w:abstractNumId="2">
     <w:nsid w:val="5BCA223C"/>
     <w:multiLevelType w:val="hybridMultilevel"/>
     <w:tmpl w:val="13B6770E"/>
@@ -20489,7 +20516,7 @@
       </w:rPr>
     </w:lvl>
   </w:abstractNum>
-  <w:abstractNum w:abstractNumId="3" w15:restartNumberingAfterBreak="0">
+  <w:abstractNum w:abstractNumId="3">
     <w:nsid w:val="74885074"/>
     <w:multiLevelType w:val="multilevel"/>
     <w:tmpl w:val="04090025"/>
@@ -20748,21 +20775,12 @@
   </w:num>
   <w:num w:numId="10">
     <w:abstractNumId w:val="0"/>
-    <w:lvlOverride w:ilvl="0"/>
-    <w:lvlOverride w:ilvl="1"/>
-    <w:lvlOverride w:ilvl="2"/>
-    <w:lvlOverride w:ilvl="3"/>
-    <w:lvlOverride w:ilvl="4"/>
-    <w:lvlOverride w:ilvl="5"/>
-    <w:lvlOverride w:ilvl="6"/>
-    <w:lvlOverride w:ilvl="7"/>
-    <w:lvlOverride w:ilvl="8"/>
   </w:num>
 </w:numbering>
 </file>
 
 <file path=word/people.xml><?xml version="1.0" encoding="utf-8"?>
-<w15:people xmlns:wpc="http://schemas.microsoft.com/office/word/2010/wordprocessingCanvas" xmlns:cx="http://schemas.microsoft.com/office/drawing/2014/chartex" xmlns:cx1="http://schemas.microsoft.com/office/drawing/2015/9/8/chartex" xmlns:mc="http://schemas.openxmlformats.org/markup-compatibility/2006" xmlns:o="urn:schemas-microsoft-com:office:office" xmlns:r="http://schemas.openxmlformats.org/officeDocument/2006/relationships" xmlns:m="http://schemas.openxmlformats.org/officeDocument/2006/math" xmlns:v="urn:schemas-microsoft-com:vml" xmlns:wp14="http://schemas.microsoft.com/office/word/2010/wordprocessingDrawing" xmlns:wp="http://schemas.openxmlformats.org/drawingml/2006/wordprocessingDrawing" xmlns:w10="urn:schemas-microsoft-com:office:word" xmlns:w="http://schemas.openxmlformats.org/wordprocessingml/2006/main" xmlns:w14="http://schemas.microsoft.com/office/word/2010/wordml" xmlns:w15="http://schemas.microsoft.com/office/word/2012/wordml" xmlns:w16se="http://schemas.microsoft.com/office/word/2015/wordml/symex" xmlns:wpg="http://schemas.microsoft.com/office/word/2010/wordprocessingGroup" xmlns:wpi="http://schemas.microsoft.com/office/word/2010/wordprocessingInk" xmlns:wne="http://schemas.microsoft.com/office/word/2006/wordml" xmlns:wps="http://schemas.microsoft.com/office/word/2010/wordprocessingShape" mc:Ignorable="w14 w15 w16se wp14">
+<w15:people xmlns:wpc="http://schemas.microsoft.com/office/word/2010/wordprocessingCanvas" xmlns:mo="http://schemas.microsoft.com/office/mac/office/2008/main" xmlns:mc="http://schemas.openxmlformats.org/markup-compatibility/2006" xmlns:mv="urn:schemas-microsoft-com:mac:vml" xmlns:o="urn:schemas-microsoft-com:office:office" xmlns:r="http://schemas.openxmlformats.org/officeDocument/2006/relationships" xmlns:m="http://schemas.openxmlformats.org/officeDocument/2006/math" xmlns:v="urn:schemas-microsoft-com:vml" xmlns:wp14="http://schemas.microsoft.com/office/word/2010/wordprocessingDrawing" xmlns:wp="http://schemas.openxmlformats.org/drawingml/2006/wordprocessingDrawing" xmlns:w10="urn:schemas-microsoft-com:office:word" xmlns:w="http://schemas.openxmlformats.org/wordprocessingml/2006/main" xmlns:w14="http://schemas.microsoft.com/office/word/2010/wordml" xmlns:w15="http://schemas.microsoft.com/office/word/2012/wordml" xmlns:wpg="http://schemas.microsoft.com/office/word/2010/wordprocessingGroup" xmlns:wpi="http://schemas.microsoft.com/office/word/2010/wordprocessingInk" xmlns:wne="http://schemas.microsoft.com/office/word/2006/wordml" xmlns:wps="http://schemas.microsoft.com/office/word/2010/wordprocessingShape" mc:Ignorable="w14 w15 wp14">
   <w15:person w15:author="Rothenberg, David B.">
     <w15:presenceInfo w15:providerId="AD" w15:userId="S-1-5-21-1940666338-227100268-1349548132-166577"/>
   </w15:person>
@@ -20770,7 +20788,7 @@
 </file>
 
 <file path=word/styles.xml><?xml version="1.0" encoding="utf-8"?>
-<w:styles xmlns:mc="http://schemas.openxmlformats.org/markup-compatibility/2006" xmlns:r="http://schemas.openxmlformats.org/officeDocument/2006/relationships" xmlns:w="http://schemas.openxmlformats.org/wordprocessingml/2006/main" xmlns:w14="http://schemas.microsoft.com/office/word/2010/wordml" xmlns:w15="http://schemas.microsoft.com/office/word/2012/wordml" xmlns:w16se="http://schemas.microsoft.com/office/word/2015/wordml/symex" mc:Ignorable="w14 w15 w16se">
+<w:styles xmlns:mc="http://schemas.openxmlformats.org/markup-compatibility/2006" xmlns:r="http://schemas.openxmlformats.org/officeDocument/2006/relationships" xmlns:w="http://schemas.openxmlformats.org/wordprocessingml/2006/main" xmlns:w14="http://schemas.microsoft.com/office/word/2010/wordml" xmlns:w15="http://schemas.microsoft.com/office/word/2012/wordml" mc:Ignorable="w14 w15">
   <w:docDefaults>
     <w:rPrDefault>
       <w:rPr>
@@ -20781,7 +20799,7 @@
     </w:rPrDefault>
     <w:pPrDefault/>
   </w:docDefaults>
-  <w:latentStyles w:defLockedState="0" w:defUIPriority="99" w:defSemiHidden="0" w:defUnhideWhenUsed="0" w:defQFormat="0" w:count="371">
+  <w:latentStyles w:defLockedState="0" w:defUIPriority="99" w:defSemiHidden="0" w:defUnhideWhenUsed="0" w:defQFormat="0" w:count="380">
     <w:lsdException w:name="Normal" w:uiPriority="0" w:qFormat="1"/>
     <w:lsdException w:name="heading 1" w:uiPriority="9" w:qFormat="1"/>
     <w:lsdException w:name="heading 2" w:semiHidden="1" w:uiPriority="9" w:unhideWhenUsed="1" w:qFormat="1"/>
@@ -21889,6 +21907,7 @@
       <w:spacing w:before="80" w:after="80"/>
     </w:pPr>
     <w:tblPr>
+      <w:tblInd w:w="0" w:type="dxa"/>
       <w:tblBorders>
         <w:top w:val="single" w:sz="4" w:space="0" w:color="auto"/>
         <w:left w:val="single" w:sz="4" w:space="0" w:color="auto"/>
@@ -21897,6 +21916,12 @@
         <w:insideH w:val="single" w:sz="4" w:space="0" w:color="auto"/>
         <w:insideV w:val="single" w:sz="4" w:space="0" w:color="auto"/>
       </w:tblBorders>
+      <w:tblCellMar>
+        <w:top w:w="0" w:type="dxa"/>
+        <w:left w:w="108" w:type="dxa"/>
+        <w:bottom w:w="0" w:type="dxa"/>
+        <w:right w:w="108" w:type="dxa"/>
+      </w:tblCellMar>
     </w:tblPr>
   </w:style>
   <w:style w:type="paragraph" w:customStyle="1" w:styleId="AppendixHeading3">
@@ -22087,6 +22112,13 @@
     <w:tblPr>
       <w:tblStyleRowBandSize w:val="1"/>
       <w:tblStyleColBandSize w:val="1"/>
+      <w:tblInd w:w="0" w:type="dxa"/>
+      <w:tblCellMar>
+        <w:top w:w="0" w:type="dxa"/>
+        <w:left w:w="108" w:type="dxa"/>
+        <w:bottom w:w="0" w:type="dxa"/>
+        <w:right w:w="108" w:type="dxa"/>
+      </w:tblCellMar>
     </w:tblPr>
   </w:style>
   <w:style w:type="paragraph" w:styleId="ListParagraph">
@@ -22369,7 +22401,7 @@
 </file>
 
 <file path=customXml/itemProps1.xml><?xml version="1.0" encoding="utf-8"?>
-<ds:datastoreItem xmlns:ds="http://schemas.openxmlformats.org/officeDocument/2006/customXml" ds:itemID="{DCD5DAD6-1A85-4EF4-BF42-6D7AE65399AF}">
+<ds:datastoreItem xmlns:ds="http://schemas.openxmlformats.org/officeDocument/2006/customXml" ds:itemID="{C75F4E2E-BF12-2548-8B12-7D08FF74C929}">
   <ds:schemaRefs>
     <ds:schemaRef ds:uri="http://schemas.openxmlformats.org/officeDocument/2006/bibliography"/>
   </ds:schemaRefs>

</xml_diff>